<commit_message>
Zeiten eingetragen und Projekteinsatz angepasst
</commit_message>
<xml_diff>
--- a/Projektarbeit_BiebO.docx
+++ b/Projektarbeit_BiebO.docx
@@ -4,7 +4,6 @@
   <w:body>
     <w:p>
       <w:pPr>
-        <w:ind w:firstLine="360"/>
         <w:rPr>
           <w:rFonts w:cstheme="minorHAnsi"/>
           <w:b/>
@@ -268,26 +267,14 @@
         </w:rPr>
         <w:t xml:space="preserve">, ein junges Start-Up-Unternehmen, gegründet im Oktober 2017, </w:t>
       </w:r>
-      <w:proofErr w:type="gramStart"/>
+      <w:proofErr w:type="spellStart"/>
       <w:r>
         <w:rPr>
           <w:rFonts w:ascii="Calibri" w:hAnsi="Calibri" w:cs="Calibri"/>
         </w:rPr>
-        <w:t>welches</w:t>
-      </w:r>
-      <w:r>
-        <w:rPr>
-          <w:rFonts w:ascii="Calibri" w:hAnsi="Calibri" w:cs="Calibri"/>
-        </w:rPr>
-        <w:t xml:space="preserve"> </w:t>
-      </w:r>
-      <w:r>
-        <w:rPr>
-          <w:rFonts w:ascii="Calibri" w:hAnsi="Calibri" w:cs="Calibri"/>
-        </w:rPr>
-        <w:t>Roboter</w:t>
-      </w:r>
-      <w:proofErr w:type="gramEnd"/>
+        <w:t>welchesRoboter</w:t>
+      </w:r>
+      <w:proofErr w:type="spellEnd"/>
       <w:r>
         <w:rPr>
           <w:rFonts w:ascii="Calibri" w:hAnsi="Calibri" w:cs="Calibri"/>
@@ -617,11 +604,85 @@
           <w:rFonts w:cstheme="minorHAnsi"/>
         </w:rPr>
       </w:pPr>
-      <w:r>
-        <w:rPr>
-          <w:rFonts w:cstheme="minorHAnsi"/>
-        </w:rPr>
-        <w:t xml:space="preserve">Unser Produkt soll den Lagermitarbeitern den Einkauf und die Lagerverwaltung vereinfachen und strukturieren. Wir bieten </w:t>
+      <w:bookmarkStart w:id="0" w:name="_Hlk518997279"/>
+      <w:bookmarkStart w:id="1" w:name="_GoBack"/>
+      <w:r>
+        <w:rPr>
+          <w:rFonts w:cstheme="minorHAnsi"/>
+        </w:rPr>
+        <w:t>Unser Produkt soll</w:t>
+      </w:r>
+      <w:r>
+        <w:rPr>
+          <w:rFonts w:cstheme="minorHAnsi"/>
+        </w:rPr>
+        <w:t xml:space="preserve"> die Tätigkeiten der</w:t>
+      </w:r>
+      <w:r>
+        <w:rPr>
+          <w:rFonts w:cstheme="minorHAnsi"/>
+        </w:rPr>
+        <w:t xml:space="preserve"> Lagermitarbeiter</w:t>
+      </w:r>
+      <w:r>
+        <w:rPr>
+          <w:rFonts w:cstheme="minorHAnsi"/>
+        </w:rPr>
+        <w:t>,</w:t>
+      </w:r>
+      <w:r>
+        <w:rPr>
+          <w:rFonts w:cstheme="minorHAnsi"/>
+        </w:rPr>
+        <w:t xml:space="preserve"> d</w:t>
+      </w:r>
+      <w:r>
+        <w:rPr>
+          <w:rFonts w:cstheme="minorHAnsi"/>
+        </w:rPr>
+        <w:t>ie Abwicklung des</w:t>
+      </w:r>
+      <w:r>
+        <w:rPr>
+          <w:rFonts w:cstheme="minorHAnsi"/>
+        </w:rPr>
+        <w:t xml:space="preserve"> </w:t>
+      </w:r>
+      <w:r>
+        <w:rPr>
+          <w:rFonts w:cstheme="minorHAnsi"/>
+        </w:rPr>
+        <w:t>Warene</w:t>
+      </w:r>
+      <w:r>
+        <w:rPr>
+          <w:rFonts w:cstheme="minorHAnsi"/>
+        </w:rPr>
+        <w:t>inkauf</w:t>
+      </w:r>
+      <w:r>
+        <w:rPr>
+          <w:rFonts w:cstheme="minorHAnsi"/>
+        </w:rPr>
+        <w:t>s</w:t>
+      </w:r>
+      <w:r>
+        <w:rPr>
+          <w:rFonts w:cstheme="minorHAnsi"/>
+        </w:rPr>
+        <w:t xml:space="preserve"> und die Lagerverwaltung vereinfachen und strukturieren. Wir bieten</w:t>
+      </w:r>
+      <w:r>
+        <w:rPr>
+          <w:rFonts w:cstheme="minorHAnsi"/>
+        </w:rPr>
+        <w:t xml:space="preserve"> der Fa.</w:t>
+      </w:r>
+      <w:r>
+        <w:rPr>
+          <w:rFonts w:cstheme="minorHAnsi"/>
+        </w:rPr>
+        <w:t xml:space="preserve"> </w:t>
       </w:r>
       <w:proofErr w:type="spellStart"/>
       <w:r>
@@ -647,7 +708,73 @@
         <w:rPr>
           <w:rFonts w:cstheme="minorHAnsi"/>
         </w:rPr>
-        <w:t>managementsystem, in welchem sie schnell sehen können wie</w:t>
+        <w:t>-M</w:t>
+      </w:r>
+      <w:r>
+        <w:rPr>
+          <w:rFonts w:cstheme="minorHAnsi"/>
+        </w:rPr>
+        <w:t>anage</w:t>
+      </w:r>
+      <w:r>
+        <w:rPr>
+          <w:rFonts w:cstheme="minorHAnsi"/>
+        </w:rPr>
+        <w:t>me</w:t>
+      </w:r>
+      <w:r>
+        <w:rPr>
+          <w:rFonts w:cstheme="minorHAnsi"/>
+        </w:rPr>
+        <w:t>nt</w:t>
+      </w:r>
+      <w:r>
+        <w:rPr>
+          <w:rFonts w:cstheme="minorHAnsi"/>
+        </w:rPr>
+        <w:t>-S</w:t>
+      </w:r>
+      <w:r>
+        <w:rPr>
+          <w:rFonts w:cstheme="minorHAnsi"/>
+        </w:rPr>
+        <w:t>ystem</w:t>
+      </w:r>
+      <w:r>
+        <w:rPr>
+          <w:rFonts w:cstheme="minorHAnsi"/>
+        </w:rPr>
+        <w:t xml:space="preserve"> </w:t>
+      </w:r>
+      <w:r>
+        <w:rPr>
+          <w:rFonts w:cstheme="minorHAnsi"/>
+        </w:rPr>
+        <w:t>an</w:t>
+      </w:r>
+      <w:r>
+        <w:rPr>
+          <w:rFonts w:cstheme="minorHAnsi"/>
+        </w:rPr>
+        <w:t>,</w:t>
+      </w:r>
+      <w:r>
+        <w:rPr>
+          <w:rFonts w:cstheme="minorHAnsi"/>
+        </w:rPr>
+        <w:t xml:space="preserve"> </w:t>
+      </w:r>
+      <w:r>
+        <w:rPr>
+          <w:rFonts w:cstheme="minorHAnsi"/>
+        </w:rPr>
+        <w:t>mit</w:t>
+      </w:r>
+      <w:r>
+        <w:rPr>
+          <w:rFonts w:cstheme="minorHAnsi"/>
+        </w:rPr>
+        <w:t xml:space="preserve"> welchem sie schnell sehen können wie</w:t>
       </w:r>
       <w:r>
         <w:rPr>
@@ -673,11 +800,31 @@
         </w:rPr>
         <w:t xml:space="preserve"> </w:t>
       </w:r>
-      <w:r>
-        <w:rPr>
-          <w:rFonts w:cstheme="minorHAnsi"/>
-        </w:rPr>
-        <w:t>Sie können einfach</w:t>
+    </w:p>
+    <w:p>
+      <w:pPr>
+        <w:jc w:val="both"/>
+        <w:rPr>
+          <w:rFonts w:cstheme="minorHAnsi"/>
+        </w:rPr>
+      </w:pPr>
+      <w:r>
+        <w:rPr>
+          <w:rFonts w:cstheme="minorHAnsi"/>
+        </w:rPr>
+        <w:t>Die Mitarbeiter</w:t>
+      </w:r>
+      <w:r>
+        <w:rPr>
+          <w:rFonts w:cstheme="minorHAnsi"/>
+        </w:rPr>
+        <w:t xml:space="preserve"> können einfach</w:t>
+      </w:r>
+      <w:r>
+        <w:rPr>
+          <w:rFonts w:cstheme="minorHAnsi"/>
+        </w:rPr>
+        <w:t>,</w:t>
       </w:r>
       <w:r>
         <w:rPr>
@@ -713,7 +860,13 @@
         <w:rPr>
           <w:rFonts w:cstheme="minorHAnsi"/>
         </w:rPr>
-        <w:t xml:space="preserve">erkennen, </w:t>
+        <w:t>erkennen</w:t>
+      </w:r>
+      <w:r>
+        <w:rPr>
+          <w:rFonts w:cstheme="minorHAnsi"/>
+        </w:rPr>
+        <w:t xml:space="preserve"> </w:t>
       </w:r>
       <w:r>
         <w:rPr>
@@ -725,7 +878,13 @@
         <w:rPr>
           <w:rFonts w:cstheme="minorHAnsi"/>
         </w:rPr>
-        <w:t xml:space="preserve">wie oft </w:t>
+        <w:t>wie oft</w:t>
+      </w:r>
+      <w:r>
+        <w:rPr>
+          <w:rFonts w:cstheme="minorHAnsi"/>
+        </w:rPr>
+        <w:t xml:space="preserve"> und </w:t>
       </w:r>
       <w:r>
         <w:rPr>
@@ -737,7 +896,13 @@
         <w:rPr>
           <w:rFonts w:cstheme="minorHAnsi"/>
         </w:rPr>
-        <w:t>sie können ihre verwendeten Bauteile verwalten und neue hinzufügen</w:t>
+        <w:t>sie können ihre verwendeten Bauteile verwalten und</w:t>
+      </w:r>
+      <w:r>
+        <w:rPr>
+          <w:rFonts w:cstheme="minorHAnsi"/>
+        </w:rPr>
+        <w:t xml:space="preserve"> neue hinzufügen</w:t>
       </w:r>
       <w:r>
         <w:rPr>
@@ -767,7 +932,19 @@
         <w:rPr>
           <w:rFonts w:cstheme="minorHAnsi"/>
         </w:rPr>
-        <w:t xml:space="preserve"> und deren Kontaktdaten angezeigt bekommen.</w:t>
+        <w:t xml:space="preserve"> und</w:t>
+      </w:r>
+      <w:r>
+        <w:rPr>
+          <w:rFonts w:cstheme="minorHAnsi"/>
+        </w:rPr>
+        <w:t xml:space="preserve"> </w:t>
+      </w:r>
+      <w:r>
+        <w:rPr>
+          <w:rFonts w:cstheme="minorHAnsi"/>
+        </w:rPr>
+        <w:t>deren Kontaktdaten angezeigt bekommen.</w:t>
       </w:r>
     </w:p>
     <w:p>
@@ -793,9 +970,41 @@
         <w:rPr>
           <w:rFonts w:cstheme="minorHAnsi"/>
         </w:rPr>
-        <w:t xml:space="preserve"> ist das System so konzipiert, dass es mit der Firma mitwachsen und erweitert werden kann bezüglich der Lagerstandorte und Expansion der gesamten Firmenstruktur.</w:t>
-      </w:r>
-    </w:p>
+        <w:t xml:space="preserve"> ist das System so konzipiert, dass es mit der Firma mitwachsen</w:t>
+      </w:r>
+      <w:r>
+        <w:rPr>
+          <w:rFonts w:cstheme="minorHAnsi"/>
+        </w:rPr>
+        <w:t xml:space="preserve"> </w:t>
+      </w:r>
+      <w:r>
+        <w:rPr>
+          <w:rFonts w:cstheme="minorHAnsi"/>
+        </w:rPr>
+        <w:t xml:space="preserve">und </w:t>
+      </w:r>
+      <w:r>
+        <w:rPr>
+          <w:rFonts w:cstheme="minorHAnsi"/>
+        </w:rPr>
+        <w:t>erweitert werden kann</w:t>
+      </w:r>
+      <w:r>
+        <w:rPr>
+          <w:rFonts w:cstheme="minorHAnsi"/>
+        </w:rPr>
+        <w:t>, bezogen auf verschiedene</w:t>
+      </w:r>
+      <w:r>
+        <w:rPr>
+          <w:rFonts w:cstheme="minorHAnsi"/>
+        </w:rPr>
+        <w:t xml:space="preserve"> Lagerstandorte und Expansion der gesamten Firmenstruktur.</w:t>
+      </w:r>
+    </w:p>
+    <w:bookmarkEnd w:id="0"/>
+    <w:bookmarkEnd w:id="1"/>
     <w:p>
       <w:pPr>
         <w:jc w:val="both"/>
@@ -803,13 +1012,6 @@
           <w:rFonts w:cstheme="minorHAnsi"/>
         </w:rPr>
       </w:pPr>
-      <w:r>
-        <w:rPr>
-          <w:rFonts w:cstheme="minorHAnsi"/>
-          <w:highlight w:val="red"/>
-        </w:rPr>
-        <w:t>Vollständig?</w:t>
-      </w:r>
       <w:r>
         <w:rPr>
           <w:rFonts w:cstheme="minorHAnsi"/>
@@ -859,22 +1061,6 @@
         </w:rPr>
         <w:t>s hier einfügen</w:t>
       </w:r>
-    </w:p>
-    <w:p>
-      <w:pPr>
-        <w:jc w:val="both"/>
-        <w:rPr>
-          <w:rFonts w:cstheme="minorHAnsi"/>
-        </w:rPr>
-      </w:pPr>
-    </w:p>
-    <w:p>
-      <w:pPr>
-        <w:jc w:val="both"/>
-        <w:rPr>
-          <w:rFonts w:cstheme="minorHAnsi"/>
-        </w:rPr>
-      </w:pPr>
       <w:r>
         <w:rPr>
           <w:rFonts w:cstheme="minorHAnsi"/>
@@ -1385,13 +1571,7 @@
               <w:rPr>
                 <w:rFonts w:cstheme="minorHAnsi"/>
               </w:rPr>
-              <w:t>Sarah Stef</w:t>
-            </w:r>
-            <w:r>
-              <w:rPr>
-                <w:rFonts w:cstheme="minorHAnsi"/>
-              </w:rPr>
-              <w:t>an,</w:t>
+              <w:t>Sarah Stephan,</w:t>
             </w:r>
           </w:p>
           <w:p>
@@ -1417,21 +1597,7 @@
               <w:rPr>
                 <w:rFonts w:cstheme="minorHAnsi"/>
               </w:rPr>
-              <w:t xml:space="preserve">Sebastian </w:t>
-            </w:r>
-            <w:proofErr w:type="spellStart"/>
-            <w:r>
-              <w:rPr>
-                <w:rFonts w:cstheme="minorHAnsi"/>
-              </w:rPr>
-              <w:t>Golchert</w:t>
-            </w:r>
-            <w:proofErr w:type="spellEnd"/>
-            <w:r>
-              <w:rPr>
-                <w:rFonts w:cstheme="minorHAnsi"/>
-              </w:rPr>
-              <w:t>,</w:t>
+              <w:t>Sebastian Golchert,</w:t>
             </w:r>
           </w:p>
           <w:p>
@@ -1539,13 +1705,7 @@
               <w:rPr>
                 <w:rFonts w:cstheme="minorHAnsi"/>
               </w:rPr>
-              <w:t>Sarah Stef</w:t>
-            </w:r>
-            <w:r>
-              <w:rPr>
-                <w:rFonts w:cstheme="minorHAnsi"/>
-              </w:rPr>
-              <w:t>an,</w:t>
+              <w:t>Sarah Stephan,</w:t>
             </w:r>
           </w:p>
           <w:p>
@@ -1571,21 +1731,7 @@
               <w:rPr>
                 <w:rFonts w:cstheme="minorHAnsi"/>
               </w:rPr>
-              <w:t xml:space="preserve">Sebastian </w:t>
-            </w:r>
-            <w:proofErr w:type="spellStart"/>
-            <w:r>
-              <w:rPr>
-                <w:rFonts w:cstheme="minorHAnsi"/>
-              </w:rPr>
-              <w:t>Golchert</w:t>
-            </w:r>
-            <w:proofErr w:type="spellEnd"/>
-            <w:r>
-              <w:rPr>
-                <w:rFonts w:cstheme="minorHAnsi"/>
-              </w:rPr>
-              <w:t>,</w:t>
+              <w:t>Sebastian Golchert,</w:t>
             </w:r>
           </w:p>
           <w:p>
@@ -1707,13 +1853,7 @@
               <w:rPr>
                 <w:rFonts w:cstheme="minorHAnsi"/>
               </w:rPr>
-              <w:t>Sarah Stef</w:t>
-            </w:r>
-            <w:r>
-              <w:rPr>
-                <w:rFonts w:cstheme="minorHAnsi"/>
-              </w:rPr>
-              <w:t>an,</w:t>
+              <w:t>Sarah Stephan,</w:t>
             </w:r>
           </w:p>
           <w:p>
@@ -1739,21 +1879,7 @@
               <w:rPr>
                 <w:rFonts w:cstheme="minorHAnsi"/>
               </w:rPr>
-              <w:t xml:space="preserve">Sebastian </w:t>
-            </w:r>
-            <w:proofErr w:type="spellStart"/>
-            <w:r>
-              <w:rPr>
-                <w:rFonts w:cstheme="minorHAnsi"/>
-              </w:rPr>
-              <w:t>Golchert</w:t>
-            </w:r>
-            <w:proofErr w:type="spellEnd"/>
-            <w:r>
-              <w:rPr>
-                <w:rFonts w:cstheme="minorHAnsi"/>
-              </w:rPr>
-              <w:t>,</w:t>
+              <w:t>Sebastian Golchert,</w:t>
             </w:r>
           </w:p>
           <w:p>
@@ -1867,21 +1993,7 @@
               <w:rPr>
                 <w:rFonts w:cstheme="minorHAnsi"/>
               </w:rPr>
-              <w:t xml:space="preserve">Sebastian </w:t>
-            </w:r>
-            <w:proofErr w:type="spellStart"/>
-            <w:r>
-              <w:rPr>
-                <w:rFonts w:cstheme="minorHAnsi"/>
-              </w:rPr>
-              <w:t>Golchert</w:t>
-            </w:r>
-            <w:proofErr w:type="spellEnd"/>
-            <w:r>
-              <w:rPr>
-                <w:rFonts w:cstheme="minorHAnsi"/>
-              </w:rPr>
-              <w:t>,</w:t>
+              <w:t>Sebastian Golchert,</w:t>
             </w:r>
           </w:p>
           <w:p>
@@ -2002,13 +2114,7 @@
               <w:rPr>
                 <w:rFonts w:cstheme="minorHAnsi"/>
               </w:rPr>
-              <w:t>Sarah Stef</w:t>
-            </w:r>
-            <w:r>
-              <w:rPr>
-                <w:rFonts w:cstheme="minorHAnsi"/>
-              </w:rPr>
-              <w:t>an,</w:t>
+              <w:t>Sarah Stephan,</w:t>
             </w:r>
           </w:p>
           <w:p>
@@ -2034,21 +2140,7 @@
               <w:rPr>
                 <w:rFonts w:cstheme="minorHAnsi"/>
               </w:rPr>
-              <w:t xml:space="preserve">Sebastian </w:t>
-            </w:r>
-            <w:proofErr w:type="spellStart"/>
-            <w:r>
-              <w:rPr>
-                <w:rFonts w:cstheme="minorHAnsi"/>
-              </w:rPr>
-              <w:t>Golchert</w:t>
-            </w:r>
-            <w:proofErr w:type="spellEnd"/>
-            <w:r>
-              <w:rPr>
-                <w:rFonts w:cstheme="minorHAnsi"/>
-              </w:rPr>
-              <w:t>,</w:t>
+              <w:t>Sebastian Golchert,</w:t>
             </w:r>
           </w:p>
           <w:p>
@@ -2181,21 +2273,7 @@
               <w:rPr>
                 <w:rFonts w:cstheme="minorHAnsi"/>
               </w:rPr>
-              <w:t xml:space="preserve">Sebastian </w:t>
-            </w:r>
-            <w:proofErr w:type="spellStart"/>
-            <w:r>
-              <w:rPr>
-                <w:rFonts w:cstheme="minorHAnsi"/>
-              </w:rPr>
-              <w:t>Golchert</w:t>
-            </w:r>
-            <w:proofErr w:type="spellEnd"/>
-            <w:r>
-              <w:rPr>
-                <w:rFonts w:cstheme="minorHAnsi"/>
-              </w:rPr>
-              <w:t>,</w:t>
+              <w:t>Sebastian Golchert,</w:t>
             </w:r>
           </w:p>
           <w:p>
@@ -2315,21 +2393,7 @@
               <w:rPr>
                 <w:rFonts w:cstheme="minorHAnsi"/>
               </w:rPr>
-              <w:t xml:space="preserve">Sebastian </w:t>
-            </w:r>
-            <w:proofErr w:type="spellStart"/>
-            <w:r>
-              <w:rPr>
-                <w:rFonts w:cstheme="minorHAnsi"/>
-              </w:rPr>
-              <w:t>Golchert</w:t>
-            </w:r>
-            <w:proofErr w:type="spellEnd"/>
-            <w:r>
-              <w:rPr>
-                <w:rFonts w:cstheme="minorHAnsi"/>
-              </w:rPr>
-              <w:t>,</w:t>
+              <w:t>Sebastian Golchert,</w:t>
             </w:r>
           </w:p>
           <w:p>
@@ -2402,12 +2466,6 @@
                 <w:rFonts w:cstheme="minorHAnsi"/>
               </w:rPr>
             </w:pPr>
-            <w:r>
-              <w:rPr>
-                <w:rFonts w:cstheme="minorHAnsi"/>
-              </w:rPr>
-              <w:t>-Aufgaben Besprechung, aktueller Stand austauschen</w:t>
-            </w:r>
           </w:p>
         </w:tc>
         <w:tc>
@@ -2424,13 +2482,7 @@
               <w:rPr>
                 <w:rFonts w:cstheme="minorHAnsi"/>
               </w:rPr>
-              <w:t>Sarah Stef</w:t>
-            </w:r>
-            <w:r>
-              <w:rPr>
-                <w:rFonts w:cstheme="minorHAnsi"/>
-              </w:rPr>
-              <w:t>an</w:t>
+              <w:t>Sarah Stephan</w:t>
             </w:r>
           </w:p>
           <w:p>
@@ -2532,16 +2584,8 @@
               <w:rPr>
                 <w:rFonts w:cstheme="minorHAnsi"/>
               </w:rPr>
-              <w:t xml:space="preserve">Sebastian </w:t>
-            </w:r>
-            <w:proofErr w:type="spellStart"/>
-            <w:r>
-              <w:rPr>
-                <w:rFonts w:cstheme="minorHAnsi"/>
-              </w:rPr>
-              <w:t>Golchert</w:t>
-            </w:r>
-            <w:proofErr w:type="spellEnd"/>
+              <w:t>Sebastian Golchert</w:t>
+            </w:r>
           </w:p>
         </w:tc>
       </w:tr>
@@ -2675,21 +2719,7 @@
               <w:rPr>
                 <w:rFonts w:cstheme="minorHAnsi"/>
               </w:rPr>
-              <w:t xml:space="preserve">Sebastian </w:t>
-            </w:r>
-            <w:proofErr w:type="spellStart"/>
-            <w:r>
-              <w:rPr>
-                <w:rFonts w:cstheme="minorHAnsi"/>
-              </w:rPr>
-              <w:t>Golchert</w:t>
-            </w:r>
-            <w:proofErr w:type="spellEnd"/>
-            <w:r>
-              <w:rPr>
-                <w:rFonts w:cstheme="minorHAnsi"/>
-              </w:rPr>
-              <w:t>,</w:t>
+              <w:t>Sebastian Golchert,</w:t>
             </w:r>
           </w:p>
           <w:p>
@@ -2801,26 +2831,20 @@
               <w:rPr>
                 <w:rFonts w:cstheme="minorHAnsi"/>
               </w:rPr>
-              <w:t>Sarah Stef</w:t>
-            </w:r>
-            <w:r>
-              <w:rPr>
-                <w:rFonts w:cstheme="minorHAnsi"/>
-              </w:rPr>
-              <w:t>an</w:t>
-            </w:r>
-          </w:p>
-          <w:p>
-            <w:pPr>
-              <w:rPr>
-                <w:rFonts w:cstheme="minorHAnsi"/>
-              </w:rPr>
-            </w:pPr>
-            <w:r>
-              <w:rPr>
-                <w:rFonts w:cstheme="minorHAnsi"/>
-              </w:rPr>
-              <w:t>Marco Hänsel</w:t>
+              <w:t>Sarah Stephan</w:t>
+            </w:r>
+          </w:p>
+          <w:p>
+            <w:pPr>
+              <w:rPr>
+                <w:rFonts w:cstheme="minorHAnsi"/>
+              </w:rPr>
+            </w:pPr>
+            <w:r>
+              <w:rPr>
+                <w:rFonts w:cstheme="minorHAnsi"/>
+              </w:rPr>
+              <w:t>Marco Hänsel,</w:t>
             </w:r>
           </w:p>
         </w:tc>
@@ -2901,35 +2925,21 @@
               <w:rPr>
                 <w:rFonts w:cstheme="minorHAnsi"/>
               </w:rPr>
-              <w:t>Sarah Stef</w:t>
-            </w:r>
-            <w:r>
-              <w:rPr>
-                <w:rFonts w:cstheme="minorHAnsi"/>
-              </w:rPr>
-              <w:t>an,</w:t>
-            </w:r>
-          </w:p>
-          <w:p>
-            <w:pPr>
-              <w:rPr>
-                <w:rFonts w:cstheme="minorHAnsi"/>
-              </w:rPr>
-            </w:pPr>
-            <w:r>
-              <w:rPr>
-                <w:rFonts w:cstheme="minorHAnsi"/>
-              </w:rPr>
-              <w:t xml:space="preserve">Sebastian </w:t>
-            </w:r>
-            <w:proofErr w:type="spellStart"/>
-            <w:r>
-              <w:rPr>
-                <w:rFonts w:cstheme="minorHAnsi"/>
-              </w:rPr>
-              <w:t>Golchert</w:t>
-            </w:r>
-            <w:proofErr w:type="spellEnd"/>
+              <w:t>Sarah Stephan,</w:t>
+            </w:r>
+          </w:p>
+          <w:p>
+            <w:pPr>
+              <w:rPr>
+                <w:rFonts w:cstheme="minorHAnsi"/>
+              </w:rPr>
+            </w:pPr>
+            <w:r>
+              <w:rPr>
+                <w:rFonts w:cstheme="minorHAnsi"/>
+              </w:rPr>
+              <w:t>Sebastian Golchert</w:t>
+            </w:r>
           </w:p>
         </w:tc>
       </w:tr>
@@ -3085,23 +3095,25 @@
                 <w:sz w:val="22"/>
                 <w:szCs w:val="22"/>
               </w:rPr>
-              <w:t>ER-M</w:t>
-            </w:r>
+              <w:t>ER-</w:t>
+            </w:r>
+            <w:proofErr w:type="spellStart"/>
             <w:r>
               <w:rPr>
                 <w:rFonts w:asciiTheme="minorHAnsi" w:hAnsiTheme="minorHAnsi" w:cstheme="minorHAnsi"/>
                 <w:sz w:val="22"/>
                 <w:szCs w:val="22"/>
               </w:rPr>
-              <w:t>o</w:t>
-            </w:r>
+              <w:t>Mdell</w:t>
+            </w:r>
+            <w:proofErr w:type="spellEnd"/>
             <w:r>
               <w:rPr>
                 <w:rFonts w:asciiTheme="minorHAnsi" w:hAnsiTheme="minorHAnsi" w:cstheme="minorHAnsi"/>
                 <w:sz w:val="22"/>
                 <w:szCs w:val="22"/>
               </w:rPr>
-              <w:t>dell komplettieren</w:t>
+              <w:t xml:space="preserve"> komplettieren</w:t>
             </w:r>
           </w:p>
           <w:p>
@@ -3147,158 +3159,153 @@
               </w:rPr>
               <w:t xml:space="preserve"> Database</w:t>
             </w:r>
-            <w:r>
+          </w:p>
+        </w:tc>
+        <w:tc>
+          <w:tcPr>
+            <w:tcW w:w="2472" w:type="dxa"/>
+          </w:tcPr>
+          <w:p>
+            <w:pPr>
+              <w:rPr>
+                <w:rFonts w:cstheme="minorHAnsi"/>
+              </w:rPr>
+            </w:pPr>
+            <w:r>
+              <w:rPr>
+                <w:rFonts w:cstheme="minorHAnsi"/>
+              </w:rPr>
+              <w:t>Markus Weißflog</w:t>
+            </w:r>
+          </w:p>
+        </w:tc>
+      </w:tr>
+      <w:tr>
+        <w:tc>
+          <w:tcPr>
+            <w:tcW w:w="1329" w:type="dxa"/>
+          </w:tcPr>
+          <w:p>
+            <w:pPr>
+              <w:jc w:val="center"/>
+              <w:rPr>
+                <w:rFonts w:cstheme="minorHAnsi"/>
+              </w:rPr>
+            </w:pPr>
+            <w:r>
+              <w:rPr>
+                <w:rFonts w:cstheme="minorHAnsi"/>
+              </w:rPr>
+              <w:t>25.06.</w:t>
+            </w:r>
+            <w:r>
+              <w:rPr>
+                <w:rFonts w:cstheme="minorHAnsi"/>
+              </w:rPr>
+              <w:t>2018</w:t>
+            </w:r>
+          </w:p>
+        </w:tc>
+        <w:tc>
+          <w:tcPr>
+            <w:tcW w:w="1440" w:type="dxa"/>
+          </w:tcPr>
+          <w:p>
+            <w:pPr>
+              <w:jc w:val="center"/>
+              <w:rPr>
+                <w:rFonts w:cstheme="minorHAnsi"/>
+              </w:rPr>
+            </w:pPr>
+            <w:r>
+              <w:rPr>
+                <w:rFonts w:cstheme="minorHAnsi"/>
+              </w:rPr>
+              <w:t>2h</w:t>
+            </w:r>
+          </w:p>
+        </w:tc>
+        <w:tc>
+          <w:tcPr>
+            <w:tcW w:w="3939" w:type="dxa"/>
+          </w:tcPr>
+          <w:p>
+            <w:pPr>
+              <w:rPr>
+                <w:rFonts w:cstheme="minorHAnsi"/>
+              </w:rPr>
+            </w:pPr>
+            <w:r>
+              <w:rPr>
+                <w:rFonts w:cstheme="minorHAnsi"/>
+              </w:rPr>
+              <w:t>- Entitätsbeschreibung konkretisiert</w:t>
+            </w:r>
+          </w:p>
+          <w:p>
+            <w:pPr>
+              <w:rPr>
+                <w:rFonts w:cstheme="minorHAnsi"/>
+              </w:rPr>
+            </w:pPr>
+            <w:r>
+              <w:rPr>
+                <w:rFonts w:cstheme="minorHAnsi"/>
+              </w:rPr>
+              <w:t>- ER-Modell: Warenkorb eingefügt</w:t>
+            </w:r>
+            <w:r>
+              <w:rPr>
+                <w:rFonts w:cstheme="minorHAnsi"/>
+              </w:rPr>
+              <w:t xml:space="preserve">, </w:t>
+            </w:r>
+            <w:r>
+              <w:rPr>
+                <w:rFonts w:cstheme="minorHAnsi"/>
+              </w:rPr>
+              <w:t>Beziehungen überarbeitet, ID bei Ansprechpartner eingefügt</w:t>
+            </w:r>
+          </w:p>
+          <w:p>
+            <w:pPr>
+              <w:pStyle w:val="HTMLVorformatiert"/>
               <w:rPr>
                 <w:rFonts w:asciiTheme="minorHAnsi" w:hAnsiTheme="minorHAnsi" w:cstheme="minorHAnsi"/>
                 <w:sz w:val="22"/>
                 <w:szCs w:val="22"/>
               </w:rPr>
-              <w:t>(Markus)</w:t>
-            </w:r>
-          </w:p>
-        </w:tc>
-        <w:tc>
-          <w:tcPr>
-            <w:tcW w:w="2472" w:type="dxa"/>
-          </w:tcPr>
-          <w:p>
-            <w:pPr>
-              <w:rPr>
-                <w:rFonts w:cstheme="minorHAnsi"/>
-              </w:rPr>
-            </w:pPr>
-            <w:r>
-              <w:rPr>
-                <w:rFonts w:cstheme="minorHAnsi"/>
-              </w:rPr>
-              <w:t>Markus Weißflog</w:t>
-            </w:r>
-            <w:r>
-              <w:rPr>
-                <w:rFonts w:cstheme="minorHAnsi"/>
-              </w:rPr>
-              <w:t xml:space="preserve">, Sebastian </w:t>
-            </w:r>
-            <w:proofErr w:type="spellStart"/>
-            <w:r>
-              <w:rPr>
-                <w:rFonts w:cstheme="minorHAnsi"/>
-              </w:rPr>
-              <w:t>Golchert</w:t>
-            </w:r>
-            <w:proofErr w:type="spellEnd"/>
-            <w:r>
-              <w:rPr>
-                <w:rFonts w:cstheme="minorHAnsi"/>
-              </w:rPr>
-              <w:t>, Marco Hänsel, Sarah Stefan</w:t>
-            </w:r>
-          </w:p>
-        </w:tc>
-      </w:tr>
-      <w:tr>
-        <w:tc>
-          <w:tcPr>
-            <w:tcW w:w="1329" w:type="dxa"/>
-          </w:tcPr>
-          <w:p>
-            <w:pPr>
-              <w:jc w:val="center"/>
-              <w:rPr>
-                <w:rFonts w:cstheme="minorHAnsi"/>
-              </w:rPr>
-            </w:pPr>
-            <w:r>
-              <w:rPr>
-                <w:rFonts w:cstheme="minorHAnsi"/>
-              </w:rPr>
-              <w:t>25.06.</w:t>
-            </w:r>
-            <w:r>
-              <w:rPr>
-                <w:rFonts w:cstheme="minorHAnsi"/>
-              </w:rPr>
-              <w:t>2018</w:t>
-            </w:r>
-          </w:p>
-        </w:tc>
-        <w:tc>
-          <w:tcPr>
-            <w:tcW w:w="1440" w:type="dxa"/>
-          </w:tcPr>
-          <w:p>
-            <w:pPr>
-              <w:jc w:val="center"/>
-              <w:rPr>
-                <w:rFonts w:cstheme="minorHAnsi"/>
-              </w:rPr>
-            </w:pPr>
-            <w:r>
-              <w:rPr>
-                <w:rFonts w:cstheme="minorHAnsi"/>
-              </w:rPr>
-              <w:t>2h</w:t>
-            </w:r>
-          </w:p>
-        </w:tc>
-        <w:tc>
-          <w:tcPr>
-            <w:tcW w:w="3939" w:type="dxa"/>
-          </w:tcPr>
-          <w:p>
-            <w:pPr>
-              <w:rPr>
-                <w:rFonts w:cstheme="minorHAnsi"/>
-              </w:rPr>
-            </w:pPr>
-            <w:r>
-              <w:rPr>
-                <w:rFonts w:cstheme="minorHAnsi"/>
-              </w:rPr>
-              <w:t>- Entitätsbeschreibung konkretisiert</w:t>
-            </w:r>
-          </w:p>
-          <w:p>
-            <w:pPr>
-              <w:rPr>
-                <w:rFonts w:cstheme="minorHAnsi"/>
-              </w:rPr>
-            </w:pPr>
-            <w:r>
-              <w:rPr>
-                <w:rFonts w:cstheme="minorHAnsi"/>
-              </w:rPr>
-              <w:t>- ER-Modell: Warenkorb eingefügt</w:t>
-            </w:r>
-            <w:r>
-              <w:rPr>
-                <w:rFonts w:cstheme="minorHAnsi"/>
-              </w:rPr>
-              <w:t xml:space="preserve">, </w:t>
-            </w:r>
-            <w:r>
-              <w:rPr>
-                <w:rFonts w:cstheme="minorHAnsi"/>
-              </w:rPr>
-              <w:t>Beziehungen überarbeitet, ID bei Ansprechpartner eingefügt</w:t>
-            </w:r>
-          </w:p>
-          <w:p>
-            <w:pPr>
-              <w:pStyle w:val="HTMLVorformatiert"/>
+            </w:pPr>
+            <w:r>
               <w:rPr>
                 <w:rFonts w:asciiTheme="minorHAnsi" w:hAnsiTheme="minorHAnsi" w:cstheme="minorHAnsi"/>
                 <w:sz w:val="22"/>
                 <w:szCs w:val="22"/>
               </w:rPr>
-            </w:pPr>
+              <w:t xml:space="preserve">- Relationales Modell: </w:t>
+            </w:r>
             <w:r>
               <w:rPr>
                 <w:rFonts w:asciiTheme="minorHAnsi" w:hAnsiTheme="minorHAnsi" w:cstheme="minorHAnsi"/>
                 <w:sz w:val="22"/>
                 <w:szCs w:val="22"/>
               </w:rPr>
-              <w:t xml:space="preserve">- Relationales Modell: </w:t>
+              <w:t>grobe</w:t>
+            </w:r>
+          </w:p>
+          <w:p>
+            <w:pPr>
+              <w:pStyle w:val="HTMLVorformatiert"/>
+              <w:rPr>
+                <w:rFonts w:asciiTheme="minorHAnsi" w:hAnsiTheme="minorHAnsi" w:cstheme="minorHAnsi"/>
+              </w:rPr>
+            </w:pPr>
+            <w:r>
+              <w:rPr>
+                <w:rFonts w:asciiTheme="minorHAnsi" w:hAnsiTheme="minorHAnsi" w:cstheme="minorHAnsi"/>
+                <w:szCs w:val="22"/>
+              </w:rPr>
+              <w:t>Spaltenübersicht für die Tabellen Angebot, Bauteile und Einkäufe</w:t>
             </w:r>
             <w:r>
               <w:rPr>
@@ -3306,242 +3313,200 @@
                 <w:sz w:val="22"/>
                 <w:szCs w:val="22"/>
               </w:rPr>
-              <w:t>grobe</w:t>
-            </w:r>
-          </w:p>
-          <w:p>
-            <w:pPr>
-              <w:pStyle w:val="HTMLVorformatiert"/>
-              <w:rPr>
-                <w:rFonts w:asciiTheme="minorHAnsi" w:hAnsiTheme="minorHAnsi" w:cstheme="minorHAnsi"/>
-              </w:rPr>
-            </w:pPr>
+              <w:t xml:space="preserve">; </w:t>
+            </w:r>
             <w:r>
               <w:rPr>
                 <w:rFonts w:asciiTheme="minorHAnsi" w:hAnsiTheme="minorHAnsi" w:cstheme="minorHAnsi"/>
                 <w:szCs w:val="22"/>
               </w:rPr>
+              <w:t>Ansprechpartner, Lieferanten, Adressen hinzugefügt</w:t>
+            </w:r>
+          </w:p>
+        </w:tc>
+        <w:tc>
+          <w:tcPr>
+            <w:tcW w:w="2472" w:type="dxa"/>
+          </w:tcPr>
+          <w:p>
+            <w:pPr>
+              <w:rPr>
+                <w:rFonts w:cstheme="minorHAnsi"/>
+              </w:rPr>
+            </w:pPr>
+            <w:r>
+              <w:rPr>
+                <w:rFonts w:cstheme="minorHAnsi"/>
+              </w:rPr>
+              <w:t>Sebastian Golchert,</w:t>
+            </w:r>
+          </w:p>
+          <w:p>
+            <w:pPr>
+              <w:rPr>
+                <w:rFonts w:cstheme="minorHAnsi"/>
+              </w:rPr>
+            </w:pPr>
+            <w:r>
+              <w:rPr>
+                <w:rFonts w:cstheme="minorHAnsi"/>
+              </w:rPr>
+              <w:t>Markus Weißflog</w:t>
+            </w:r>
+          </w:p>
+        </w:tc>
+      </w:tr>
+      <w:tr>
+        <w:tc>
+          <w:tcPr>
+            <w:tcW w:w="1329" w:type="dxa"/>
+          </w:tcPr>
+          <w:p>
+            <w:pPr>
+              <w:jc w:val="center"/>
+              <w:rPr>
+                <w:rFonts w:cstheme="minorHAnsi"/>
+              </w:rPr>
+            </w:pPr>
+            <w:r>
+              <w:rPr>
+                <w:rFonts w:cstheme="minorHAnsi"/>
+              </w:rPr>
               <w:lastRenderedPageBreak/>
-              <w:t>Spaltenübersicht für die Tabellen Angebot, Bauteile und Einkäufe</w:t>
-            </w:r>
-            <w:r>
+              <w:t>25.06.2018</w:t>
+            </w:r>
+          </w:p>
+        </w:tc>
+        <w:tc>
+          <w:tcPr>
+            <w:tcW w:w="1440" w:type="dxa"/>
+          </w:tcPr>
+          <w:p>
+            <w:pPr>
+              <w:jc w:val="center"/>
+              <w:rPr>
+                <w:rFonts w:cstheme="minorHAnsi"/>
+              </w:rPr>
+            </w:pPr>
+            <w:r>
+              <w:rPr>
+                <w:rFonts w:cstheme="minorHAnsi"/>
+              </w:rPr>
+              <w:t>2h</w:t>
+            </w:r>
+          </w:p>
+        </w:tc>
+        <w:tc>
+          <w:tcPr>
+            <w:tcW w:w="3939" w:type="dxa"/>
+          </w:tcPr>
+          <w:p>
+            <w:pPr>
+              <w:rPr>
+                <w:rFonts w:cstheme="minorHAnsi"/>
+              </w:rPr>
+            </w:pPr>
+          </w:p>
+        </w:tc>
+        <w:tc>
+          <w:tcPr>
+            <w:tcW w:w="2472" w:type="dxa"/>
+          </w:tcPr>
+          <w:p>
+            <w:pPr>
+              <w:rPr>
+                <w:rFonts w:cstheme="minorHAnsi"/>
+              </w:rPr>
+            </w:pPr>
+            <w:r>
+              <w:rPr>
+                <w:rFonts w:cstheme="minorHAnsi"/>
+              </w:rPr>
+              <w:t>Sarah Stephan</w:t>
+            </w:r>
+          </w:p>
+          <w:p>
+            <w:pPr>
+              <w:rPr>
+                <w:rFonts w:cstheme="minorHAnsi"/>
+              </w:rPr>
+            </w:pPr>
+            <w:r>
+              <w:rPr>
+                <w:rFonts w:cstheme="minorHAnsi"/>
+              </w:rPr>
+              <w:t>Marco Hänsel,</w:t>
+            </w:r>
+          </w:p>
+        </w:tc>
+      </w:tr>
+      <w:tr>
+        <w:tc>
+          <w:tcPr>
+            <w:tcW w:w="1329" w:type="dxa"/>
+          </w:tcPr>
+          <w:p>
+            <w:pPr>
+              <w:jc w:val="center"/>
+              <w:rPr>
+                <w:rFonts w:cstheme="minorHAnsi"/>
+              </w:rPr>
+            </w:pPr>
+            <w:r>
+              <w:rPr>
+                <w:rFonts w:cstheme="minorHAnsi"/>
+              </w:rPr>
+              <w:t>25.06.2018</w:t>
+            </w:r>
+          </w:p>
+        </w:tc>
+        <w:tc>
+          <w:tcPr>
+            <w:tcW w:w="1440" w:type="dxa"/>
+          </w:tcPr>
+          <w:p>
+            <w:pPr>
+              <w:jc w:val="center"/>
+              <w:rPr>
+                <w:rFonts w:cstheme="minorHAnsi"/>
+              </w:rPr>
+            </w:pPr>
+            <w:r>
+              <w:rPr>
+                <w:rFonts w:cstheme="minorHAnsi"/>
+              </w:rPr>
+              <w:t>2,5h</w:t>
+            </w:r>
+          </w:p>
+        </w:tc>
+        <w:tc>
+          <w:tcPr>
+            <w:tcW w:w="3939" w:type="dxa"/>
+          </w:tcPr>
+          <w:p>
+            <w:pPr>
+              <w:pStyle w:val="HTMLVorformatiert"/>
               <w:rPr>
                 <w:rFonts w:asciiTheme="minorHAnsi" w:hAnsiTheme="minorHAnsi" w:cstheme="minorHAnsi"/>
                 <w:sz w:val="22"/>
                 <w:szCs w:val="22"/>
               </w:rPr>
-              <w:t xml:space="preserve">; </w:t>
-            </w:r>
-            <w:r>
-              <w:rPr>
-                <w:rFonts w:asciiTheme="minorHAnsi" w:hAnsiTheme="minorHAnsi" w:cstheme="minorHAnsi"/>
-                <w:szCs w:val="22"/>
-              </w:rPr>
-              <w:t>Ansprechpartner, Lieferanten, Adressen hinzugefügt</w:t>
-            </w:r>
-          </w:p>
-        </w:tc>
-        <w:tc>
-          <w:tcPr>
-            <w:tcW w:w="2472" w:type="dxa"/>
-          </w:tcPr>
-          <w:p>
-            <w:pPr>
-              <w:rPr>
-                <w:rFonts w:cstheme="minorHAnsi"/>
-              </w:rPr>
-            </w:pPr>
-            <w:r>
-              <w:rPr>
-                <w:rFonts w:cstheme="minorHAnsi"/>
-              </w:rPr>
-              <w:lastRenderedPageBreak/>
-              <w:t xml:space="preserve">Sebastian </w:t>
-            </w:r>
-            <w:proofErr w:type="spellStart"/>
-            <w:r>
-              <w:rPr>
-                <w:rFonts w:cstheme="minorHAnsi"/>
-              </w:rPr>
-              <w:t>Golchert</w:t>
-            </w:r>
-            <w:proofErr w:type="spellEnd"/>
-            <w:r>
-              <w:rPr>
-                <w:rFonts w:cstheme="minorHAnsi"/>
-              </w:rPr>
-              <w:t>,</w:t>
-            </w:r>
-          </w:p>
-          <w:p>
-            <w:pPr>
-              <w:rPr>
-                <w:rFonts w:cstheme="minorHAnsi"/>
-              </w:rPr>
-            </w:pPr>
-            <w:r>
-              <w:rPr>
-                <w:rFonts w:cstheme="minorHAnsi"/>
-              </w:rPr>
-              <w:t>Markus Weißflog</w:t>
-            </w:r>
-          </w:p>
-        </w:tc>
-      </w:tr>
-      <w:tr>
-        <w:tc>
-          <w:tcPr>
-            <w:tcW w:w="1329" w:type="dxa"/>
-          </w:tcPr>
-          <w:p>
-            <w:pPr>
-              <w:jc w:val="center"/>
-              <w:rPr>
-                <w:rFonts w:cstheme="minorHAnsi"/>
-              </w:rPr>
-            </w:pPr>
-            <w:r>
-              <w:rPr>
-                <w:rFonts w:cstheme="minorHAnsi"/>
-              </w:rPr>
-              <w:t>25.06.2018</w:t>
-            </w:r>
-          </w:p>
-        </w:tc>
-        <w:tc>
-          <w:tcPr>
-            <w:tcW w:w="1440" w:type="dxa"/>
-          </w:tcPr>
-          <w:p>
-            <w:pPr>
-              <w:jc w:val="center"/>
-              <w:rPr>
-                <w:rFonts w:cstheme="minorHAnsi"/>
-              </w:rPr>
-            </w:pPr>
-            <w:r>
-              <w:rPr>
-                <w:rFonts w:cstheme="minorHAnsi"/>
-              </w:rPr>
-              <w:t>2h</w:t>
-            </w:r>
-          </w:p>
-        </w:tc>
-        <w:tc>
-          <w:tcPr>
-            <w:tcW w:w="3939" w:type="dxa"/>
-          </w:tcPr>
-          <w:p>
-            <w:pPr>
-              <w:rPr>
-                <w:rFonts w:cstheme="minorHAnsi"/>
-              </w:rPr>
-            </w:pPr>
-            <w:r>
-              <w:rPr>
-                <w:rFonts w:cstheme="minorHAnsi"/>
-              </w:rPr>
-              <w:t>-Relationales Modell</w:t>
-            </w:r>
-          </w:p>
-        </w:tc>
-        <w:tc>
-          <w:tcPr>
-            <w:tcW w:w="2472" w:type="dxa"/>
-          </w:tcPr>
-          <w:p>
-            <w:pPr>
-              <w:rPr>
-                <w:rFonts w:cstheme="minorHAnsi"/>
-              </w:rPr>
-            </w:pPr>
-            <w:r>
-              <w:rPr>
-                <w:rFonts w:cstheme="minorHAnsi"/>
-              </w:rPr>
-              <w:t>Sarah Stef</w:t>
-            </w:r>
-            <w:r>
-              <w:rPr>
-                <w:rFonts w:cstheme="minorHAnsi"/>
-              </w:rPr>
-              <w:t>an</w:t>
-            </w:r>
-          </w:p>
-          <w:p>
-            <w:pPr>
-              <w:rPr>
-                <w:rFonts w:cstheme="minorHAnsi"/>
-              </w:rPr>
-            </w:pPr>
-            <w:r>
-              <w:rPr>
-                <w:rFonts w:cstheme="minorHAnsi"/>
-              </w:rPr>
-              <w:t>Marco Hänsel,</w:t>
-            </w:r>
-          </w:p>
-        </w:tc>
-      </w:tr>
-      <w:tr>
-        <w:tc>
-          <w:tcPr>
-            <w:tcW w:w="1329" w:type="dxa"/>
-          </w:tcPr>
-          <w:p>
-            <w:pPr>
-              <w:jc w:val="center"/>
-              <w:rPr>
-                <w:rFonts w:cstheme="minorHAnsi"/>
-              </w:rPr>
-            </w:pPr>
-            <w:r>
-              <w:rPr>
-                <w:rFonts w:cstheme="minorHAnsi"/>
-              </w:rPr>
-              <w:t>25.06.2018</w:t>
-            </w:r>
-          </w:p>
-        </w:tc>
-        <w:tc>
-          <w:tcPr>
-            <w:tcW w:w="1440" w:type="dxa"/>
-          </w:tcPr>
-          <w:p>
-            <w:pPr>
-              <w:jc w:val="center"/>
-              <w:rPr>
-                <w:rFonts w:cstheme="minorHAnsi"/>
-              </w:rPr>
-            </w:pPr>
-            <w:r>
-              <w:rPr>
-                <w:rFonts w:cstheme="minorHAnsi"/>
-              </w:rPr>
-              <w:t>2,5h</w:t>
-            </w:r>
-          </w:p>
-        </w:tc>
-        <w:tc>
-          <w:tcPr>
-            <w:tcW w:w="3939" w:type="dxa"/>
-          </w:tcPr>
-          <w:p>
-            <w:pPr>
-              <w:pStyle w:val="HTMLVorformatiert"/>
+            </w:pPr>
+            <w:r>
               <w:rPr>
                 <w:rFonts w:asciiTheme="minorHAnsi" w:hAnsiTheme="minorHAnsi" w:cstheme="minorHAnsi"/>
                 <w:sz w:val="22"/>
                 <w:szCs w:val="22"/>
               </w:rPr>
-            </w:pPr>
+              <w:t>- Erstellungsskript</w:t>
+            </w:r>
             <w:r>
               <w:rPr>
                 <w:rFonts w:asciiTheme="minorHAnsi" w:hAnsiTheme="minorHAnsi" w:cstheme="minorHAnsi"/>
                 <w:sz w:val="22"/>
                 <w:szCs w:val="22"/>
               </w:rPr>
-              <w:t>- Erstellungsskript</w:t>
+              <w:t xml:space="preserve">: </w:t>
             </w:r>
             <w:r>
               <w:rPr>
@@ -3549,7 +3514,7 @@
                 <w:sz w:val="22"/>
                 <w:szCs w:val="22"/>
               </w:rPr>
-              <w:t xml:space="preserve">: </w:t>
+              <w:t xml:space="preserve">Erstellung </w:t>
             </w:r>
             <w:r>
               <w:rPr>
@@ -3557,7 +3522,7 @@
                 <w:sz w:val="22"/>
                 <w:szCs w:val="22"/>
               </w:rPr>
-              <w:t xml:space="preserve">Erstellung </w:t>
+              <w:t xml:space="preserve">der </w:t>
             </w:r>
             <w:r>
               <w:rPr>
@@ -3565,155 +3530,147 @@
                 <w:sz w:val="22"/>
                 <w:szCs w:val="22"/>
               </w:rPr>
-              <w:t xml:space="preserve">der </w:t>
-            </w:r>
+              <w:t>Tabellen</w:t>
+            </w:r>
+          </w:p>
+          <w:p>
+            <w:pPr>
+              <w:pStyle w:val="HTMLVorformatiert"/>
+              <w:rPr>
+                <w:rFonts w:cstheme="minorHAnsi"/>
+              </w:rPr>
+            </w:pPr>
             <w:r>
               <w:rPr>
                 <w:rFonts w:asciiTheme="minorHAnsi" w:hAnsiTheme="minorHAnsi" w:cstheme="minorHAnsi"/>
                 <w:sz w:val="22"/>
                 <w:szCs w:val="22"/>
               </w:rPr>
-              <w:t>Tabellen</w:t>
-            </w:r>
-          </w:p>
+              <w:t>- Erstellung Relationales Modell</w:t>
+            </w:r>
+          </w:p>
+        </w:tc>
+        <w:tc>
+          <w:tcPr>
+            <w:tcW w:w="2472" w:type="dxa"/>
+          </w:tcPr>
+          <w:p>
+            <w:pPr>
+              <w:rPr>
+                <w:rFonts w:cstheme="minorHAnsi"/>
+              </w:rPr>
+            </w:pPr>
+            <w:r>
+              <w:rPr>
+                <w:rFonts w:cstheme="minorHAnsi"/>
+              </w:rPr>
+              <w:t>Markus Weißflog</w:t>
+            </w:r>
+          </w:p>
+        </w:tc>
+      </w:tr>
+      <w:tr>
+        <w:tc>
+          <w:tcPr>
+            <w:tcW w:w="1329" w:type="dxa"/>
+          </w:tcPr>
+          <w:p>
+            <w:pPr>
+              <w:jc w:val="center"/>
+              <w:rPr>
+                <w:rFonts w:cstheme="minorHAnsi"/>
+              </w:rPr>
+            </w:pPr>
+            <w:r>
+              <w:rPr>
+                <w:rFonts w:cstheme="minorHAnsi"/>
+              </w:rPr>
+              <w:t>26.06.2018</w:t>
+            </w:r>
+          </w:p>
+        </w:tc>
+        <w:tc>
+          <w:tcPr>
+            <w:tcW w:w="1440" w:type="dxa"/>
+          </w:tcPr>
+          <w:p>
+            <w:pPr>
+              <w:jc w:val="center"/>
+              <w:rPr>
+                <w:rFonts w:cstheme="minorHAnsi"/>
+              </w:rPr>
+            </w:pPr>
+            <w:r>
+              <w:rPr>
+                <w:rFonts w:cstheme="minorHAnsi"/>
+              </w:rPr>
+              <w:t>2,5h</w:t>
+            </w:r>
+          </w:p>
+        </w:tc>
+        <w:tc>
+          <w:tcPr>
+            <w:tcW w:w="3939" w:type="dxa"/>
+          </w:tcPr>
           <w:p>
             <w:pPr>
               <w:pStyle w:val="HTMLVorformatiert"/>
-              <w:rPr>
-                <w:rFonts w:cstheme="minorHAnsi"/>
-              </w:rPr>
-            </w:pPr>
-            <w:r>
               <w:rPr>
                 <w:rFonts w:asciiTheme="minorHAnsi" w:hAnsiTheme="minorHAnsi" w:cstheme="minorHAnsi"/>
                 <w:sz w:val="22"/>
                 <w:szCs w:val="22"/>
               </w:rPr>
-              <w:t>- Erstellung Relationales Modell</w:t>
-            </w:r>
-          </w:p>
-        </w:tc>
-        <w:tc>
-          <w:tcPr>
-            <w:tcW w:w="2472" w:type="dxa"/>
-          </w:tcPr>
-          <w:p>
-            <w:pPr>
-              <w:rPr>
-                <w:rFonts w:cstheme="minorHAnsi"/>
-              </w:rPr>
-            </w:pPr>
-            <w:r>
-              <w:rPr>
-                <w:rFonts w:cstheme="minorHAnsi"/>
-              </w:rPr>
-              <w:t>Markus Weißflog</w:t>
-            </w:r>
-          </w:p>
-        </w:tc>
-      </w:tr>
-      <w:tr>
-        <w:tc>
-          <w:tcPr>
-            <w:tcW w:w="1329" w:type="dxa"/>
-          </w:tcPr>
-          <w:p>
-            <w:pPr>
-              <w:jc w:val="center"/>
-              <w:rPr>
-                <w:rFonts w:cstheme="minorHAnsi"/>
-              </w:rPr>
-            </w:pPr>
-            <w:r>
-              <w:rPr>
-                <w:rFonts w:cstheme="minorHAnsi"/>
-              </w:rPr>
-              <w:t>26.06.2018</w:t>
-            </w:r>
-          </w:p>
-        </w:tc>
-        <w:tc>
-          <w:tcPr>
-            <w:tcW w:w="1440" w:type="dxa"/>
-          </w:tcPr>
-          <w:p>
-            <w:pPr>
-              <w:jc w:val="center"/>
-              <w:rPr>
-                <w:rFonts w:cstheme="minorHAnsi"/>
-              </w:rPr>
-            </w:pPr>
-            <w:r>
-              <w:rPr>
-                <w:rFonts w:cstheme="minorHAnsi"/>
-              </w:rPr>
-              <w:t>2,5h</w:t>
-            </w:r>
-          </w:p>
-        </w:tc>
-        <w:tc>
-          <w:tcPr>
-            <w:tcW w:w="3939" w:type="dxa"/>
-          </w:tcPr>
-          <w:p>
-            <w:pPr>
-              <w:pStyle w:val="HTMLVorformatiert"/>
+            </w:pPr>
+            <w:r>
               <w:rPr>
                 <w:rFonts w:asciiTheme="minorHAnsi" w:hAnsiTheme="minorHAnsi" w:cstheme="minorHAnsi"/>
                 <w:sz w:val="22"/>
                 <w:szCs w:val="22"/>
               </w:rPr>
-            </w:pPr>
-            <w:r>
+              <w:t>- Relationales Modell vervollständigen</w:t>
+            </w:r>
+          </w:p>
+          <w:p>
+            <w:pPr>
+              <w:pStyle w:val="HTMLVorformatiert"/>
               <w:rPr>
                 <w:rFonts w:asciiTheme="minorHAnsi" w:hAnsiTheme="minorHAnsi" w:cstheme="minorHAnsi"/>
                 <w:sz w:val="22"/>
                 <w:szCs w:val="22"/>
               </w:rPr>
-              <w:t>- Relationales Modell vervollständigen</w:t>
-            </w:r>
-          </w:p>
-          <w:p>
-            <w:pPr>
-              <w:pStyle w:val="HTMLVorformatiert"/>
+            </w:pPr>
+            <w:r>
               <w:rPr>
                 <w:rFonts w:asciiTheme="minorHAnsi" w:hAnsiTheme="minorHAnsi" w:cstheme="minorHAnsi"/>
                 <w:sz w:val="22"/>
                 <w:szCs w:val="22"/>
               </w:rPr>
-            </w:pPr>
+              <w:t>- Erstellungsskript</w:t>
+            </w:r>
             <w:r>
               <w:rPr>
                 <w:rFonts w:asciiTheme="minorHAnsi" w:hAnsiTheme="minorHAnsi" w:cstheme="minorHAnsi"/>
                 <w:sz w:val="22"/>
                 <w:szCs w:val="22"/>
               </w:rPr>
-              <w:t>- Erstellungsskript</w:t>
-            </w:r>
+              <w:t xml:space="preserve">: </w:t>
+            </w:r>
+            <w:proofErr w:type="spellStart"/>
             <w:r>
               <w:rPr>
                 <w:rFonts w:asciiTheme="minorHAnsi" w:hAnsiTheme="minorHAnsi" w:cstheme="minorHAnsi"/>
                 <w:sz w:val="22"/>
                 <w:szCs w:val="22"/>
               </w:rPr>
-              <w:t xml:space="preserve">: </w:t>
-            </w:r>
-            <w:proofErr w:type="spellStart"/>
+              <w:t>Constraints</w:t>
+            </w:r>
+            <w:proofErr w:type="spellEnd"/>
             <w:r>
               <w:rPr>
                 <w:rFonts w:asciiTheme="minorHAnsi" w:hAnsiTheme="minorHAnsi" w:cstheme="minorHAnsi"/>
                 <w:sz w:val="22"/>
                 <w:szCs w:val="22"/>
               </w:rPr>
-              <w:t>Constraints</w:t>
-            </w:r>
-            <w:proofErr w:type="spellEnd"/>
-            <w:r>
-              <w:rPr>
-                <w:rFonts w:asciiTheme="minorHAnsi" w:hAnsiTheme="minorHAnsi" w:cstheme="minorHAnsi"/>
-                <w:sz w:val="22"/>
-                <w:szCs w:val="22"/>
-              </w:rPr>
               <w:t xml:space="preserve"> einfügen</w:t>
             </w:r>
           </w:p>
@@ -3733,12 +3690,6 @@
                 <w:rFonts w:cstheme="minorHAnsi"/>
               </w:rPr>
               <w:t>Markus Weißflog</w:t>
-            </w:r>
-            <w:r>
-              <w:rPr>
-                <w:rFonts w:cstheme="minorHAnsi"/>
-              </w:rPr>
-              <w:t>, Marco Hänsel, Sarah Stefan</w:t>
             </w:r>
           </w:p>
         </w:tc>
@@ -3820,7 +3771,7 @@
               <w:rPr>
                 <w:rFonts w:cstheme="minorHAnsi"/>
               </w:rPr>
-              <w:t>Sarah Stefan</w:t>
+              <w:t xml:space="preserve"> </w:t>
             </w:r>
           </w:p>
         </w:tc>
@@ -4399,12 +4350,6 @@
                 <w:rFonts w:cstheme="minorHAnsi"/>
               </w:rPr>
             </w:pPr>
-            <w:r>
-              <w:rPr>
-                <w:rFonts w:cstheme="minorHAnsi"/>
-              </w:rPr>
-              <w:t>Sarah Stefan</w:t>
-            </w:r>
           </w:p>
         </w:tc>
       </w:tr>
@@ -4582,12 +4527,6 @@
                 <w:rFonts w:cstheme="minorHAnsi"/>
               </w:rPr>
             </w:pPr>
-            <w:r>
-              <w:rPr>
-                <w:rFonts w:cstheme="minorHAnsi"/>
-              </w:rPr>
-              <w:t>Marco Hänsel, Sarah Stefan</w:t>
-            </w:r>
           </w:p>
         </w:tc>
       </w:tr>
@@ -4957,7 +4896,6 @@
               <w:rPr>
                 <w:rFonts w:cstheme="minorHAnsi"/>
               </w:rPr>
-              <w:lastRenderedPageBreak/>
               <w:t>- Dokumentation besprechen</w:t>
             </w:r>
           </w:p>
@@ -4976,14 +4914,7 @@
               <w:rPr>
                 <w:rFonts w:cstheme="minorHAnsi"/>
               </w:rPr>
-              <w:lastRenderedPageBreak/>
-              <w:t>Sarah Stef</w:t>
-            </w:r>
-            <w:r>
-              <w:rPr>
-                <w:rFonts w:cstheme="minorHAnsi"/>
-              </w:rPr>
-              <w:t>an,</w:t>
+              <w:t>Sarah Stephan,</w:t>
             </w:r>
           </w:p>
           <w:p>
@@ -5009,22 +4940,7 @@
               <w:rPr>
                 <w:rFonts w:cstheme="minorHAnsi"/>
               </w:rPr>
-              <w:lastRenderedPageBreak/>
-              <w:t xml:space="preserve">Sebastian </w:t>
-            </w:r>
-            <w:proofErr w:type="spellStart"/>
-            <w:r>
-              <w:rPr>
-                <w:rFonts w:cstheme="minorHAnsi"/>
-              </w:rPr>
-              <w:t>Golchert</w:t>
-            </w:r>
-            <w:proofErr w:type="spellEnd"/>
-            <w:r>
-              <w:rPr>
-                <w:rFonts w:cstheme="minorHAnsi"/>
-              </w:rPr>
-              <w:t>,</w:t>
+              <w:t>Sebastian Golchert,</w:t>
             </w:r>
           </w:p>
           <w:p>
@@ -5038,83 +4954,6 @@
                 <w:rFonts w:cstheme="minorHAnsi"/>
               </w:rPr>
               <w:t>Markus Weißflog</w:t>
-            </w:r>
-          </w:p>
-        </w:tc>
-      </w:tr>
-      <w:tr>
-        <w:tc>
-          <w:tcPr>
-            <w:tcW w:w="1329" w:type="dxa"/>
-          </w:tcPr>
-          <w:p>
-            <w:pPr>
-              <w:jc w:val="center"/>
-              <w:rPr>
-                <w:rFonts w:cstheme="minorHAnsi"/>
-              </w:rPr>
-            </w:pPr>
-            <w:r>
-              <w:rPr>
-                <w:rFonts w:cstheme="minorHAnsi"/>
-              </w:rPr>
-              <w:lastRenderedPageBreak/>
-              <w:t>10.07.2018</w:t>
-            </w:r>
-          </w:p>
-        </w:tc>
-        <w:tc>
-          <w:tcPr>
-            <w:tcW w:w="1440" w:type="dxa"/>
-          </w:tcPr>
-          <w:p>
-            <w:pPr>
-              <w:jc w:val="center"/>
-              <w:rPr>
-                <w:rFonts w:cstheme="minorHAnsi"/>
-              </w:rPr>
-            </w:pPr>
-            <w:r>
-              <w:rPr>
-                <w:rFonts w:cstheme="minorHAnsi"/>
-              </w:rPr>
-              <w:t>2h</w:t>
-            </w:r>
-          </w:p>
-        </w:tc>
-        <w:tc>
-          <w:tcPr>
-            <w:tcW w:w="3939" w:type="dxa"/>
-          </w:tcPr>
-          <w:p>
-            <w:pPr>
-              <w:rPr>
-                <w:rFonts w:cstheme="minorHAnsi"/>
-              </w:rPr>
-            </w:pPr>
-            <w:r>
-              <w:rPr>
-                <w:rFonts w:cstheme="minorHAnsi"/>
-              </w:rPr>
-              <w:t>-verfeinertes Use Case fertig stellen mit Beschreibung</w:t>
-            </w:r>
-          </w:p>
-        </w:tc>
-        <w:tc>
-          <w:tcPr>
-            <w:tcW w:w="2472" w:type="dxa"/>
-          </w:tcPr>
-          <w:p>
-            <w:pPr>
-              <w:rPr>
-                <w:rFonts w:cstheme="minorHAnsi"/>
-              </w:rPr>
-            </w:pPr>
-            <w:r>
-              <w:rPr>
-                <w:rFonts w:cstheme="minorHAnsi"/>
-              </w:rPr>
-              <w:t>Sarah Stefan, Marco Hänsel</w:t>
             </w:r>
           </w:p>
         </w:tc>
@@ -5144,6 +4983,7 @@
           <w:rFonts w:cstheme="minorHAnsi"/>
           <w:u w:val="single"/>
         </w:rPr>
+        <w:lastRenderedPageBreak/>
         <w:t>Glossar/</w:t>
       </w:r>
       <w:r>
@@ -5817,138 +5657,8 @@
           <w:rFonts w:cstheme="minorHAnsi"/>
           <w:highlight w:val="red"/>
         </w:rPr>
-        <w:lastRenderedPageBreak/>
         <w:t>Definitionen aus Internet+ Link oder eigene Definitionen?</w:t>
       </w:r>
-    </w:p>
-    <w:p>
-      <w:pPr>
-        <w:jc w:val="both"/>
-        <w:rPr>
-          <w:rFonts w:cstheme="minorHAnsi"/>
-        </w:rPr>
-      </w:pPr>
-      <w:bookmarkStart w:id="0" w:name="_GoBack"/>
-    </w:p>
-    <w:bookmarkEnd w:id="0"/>
-    <w:p>
-      <w:pPr>
-        <w:jc w:val="both"/>
-        <w:rPr>
-          <w:rFonts w:cstheme="minorHAnsi"/>
-        </w:rPr>
-      </w:pPr>
-    </w:p>
-    <w:p>
-      <w:pPr>
-        <w:jc w:val="both"/>
-        <w:rPr>
-          <w:rFonts w:cstheme="minorHAnsi"/>
-        </w:rPr>
-      </w:pPr>
-    </w:p>
-    <w:p>
-      <w:pPr>
-        <w:jc w:val="both"/>
-        <w:rPr>
-          <w:rFonts w:cstheme="minorHAnsi"/>
-        </w:rPr>
-      </w:pPr>
-    </w:p>
-    <w:p>
-      <w:pPr>
-        <w:jc w:val="both"/>
-        <w:rPr>
-          <w:rFonts w:cstheme="minorHAnsi"/>
-          <w:color w:val="000000" w:themeColor="text1"/>
-        </w:rPr>
-      </w:pPr>
-      <w:r>
-        <w:rPr>
-          <w:rFonts w:cstheme="minorHAnsi"/>
-          <w:color w:val="000000" w:themeColor="text1"/>
-          <w:highlight w:val="red"/>
-        </w:rPr>
-        <w:t>Erweiterungen für die Zukunft:</w:t>
-      </w:r>
-    </w:p>
-    <w:p>
-      <w:pPr>
-        <w:pStyle w:val="Listenabsatz"/>
-        <w:numPr>
-          <w:ilvl w:val="0"/>
-          <w:numId w:val="6"/>
-        </w:numPr>
-        <w:jc w:val="both"/>
-        <w:rPr>
-          <w:rFonts w:cstheme="minorHAnsi"/>
-        </w:rPr>
-      </w:pPr>
-      <w:r>
-        <w:rPr>
-          <w:rFonts w:cstheme="minorHAnsi"/>
-        </w:rPr>
-        <w:t>Lieferant hinzufügen</w:t>
-      </w:r>
-    </w:p>
-    <w:p>
-      <w:pPr>
-        <w:pStyle w:val="Listenabsatz"/>
-        <w:numPr>
-          <w:ilvl w:val="0"/>
-          <w:numId w:val="6"/>
-        </w:numPr>
-        <w:jc w:val="both"/>
-        <w:rPr>
-          <w:rFonts w:cstheme="minorHAnsi"/>
-        </w:rPr>
-      </w:pPr>
-      <w:r>
-        <w:rPr>
-          <w:rFonts w:cstheme="minorHAnsi"/>
-        </w:rPr>
-        <w:t xml:space="preserve">Funktion, wenn Ist-Stückzahl unter Soll-Stückzahl fällt </w:t>
-      </w:r>
-      <w:r>
-        <w:rPr>
-          <w:rFonts w:cstheme="minorHAnsi"/>
-        </w:rPr>
-        <w:sym w:font="Wingdings" w:char="F0E0"/>
-      </w:r>
-      <w:r>
-        <w:rPr>
-          <w:rFonts w:cstheme="minorHAnsi"/>
-        </w:rPr>
-        <w:t xml:space="preserve"> automatische Bestellung</w:t>
-      </w:r>
-    </w:p>
-    <w:p>
-      <w:pPr>
-        <w:pStyle w:val="Listenabsatz"/>
-        <w:numPr>
-          <w:ilvl w:val="0"/>
-          <w:numId w:val="6"/>
-        </w:numPr>
-        <w:jc w:val="both"/>
-        <w:rPr>
-          <w:rFonts w:cstheme="minorHAnsi"/>
-        </w:rPr>
-      </w:pPr>
-      <w:r>
-        <w:rPr>
-          <w:rFonts w:cstheme="minorHAnsi"/>
-        </w:rPr>
-        <w:t>Kontaktdaten/Ansprechpartner ändern (z.B. bei Entlassung des Ansprechpartners)</w:t>
-      </w:r>
-    </w:p>
-    <w:p>
-      <w:pPr>
-        <w:ind w:left="720"/>
-        <w:jc w:val="both"/>
-        <w:rPr>
-          <w:rFonts w:cstheme="minorHAnsi"/>
-        </w:rPr>
-      </w:pPr>
     </w:p>
     <w:sectPr>
       <w:pgSz w:w="11906" w:h="16838"/>
@@ -6318,232 +6028,6 @@
     </w:lvl>
   </w:abstractNum>
   <w:abstractNum w:abstractNumId="3" w15:restartNumberingAfterBreak="0">
-    <w:nsid w:val="57D14627"/>
-    <w:multiLevelType w:val="hybridMultilevel"/>
-    <w:tmpl w:val="2B7A6EBC"/>
-    <w:lvl w:ilvl="0" w:tplc="DEB8DF76">
-      <w:start w:val="10"/>
-      <w:numFmt w:val="bullet"/>
-      <w:lvlText w:val="-"/>
-      <w:lvlJc w:val="left"/>
-      <w:pPr>
-        <w:ind w:left="720" w:hanging="360"/>
-      </w:pPr>
-      <w:rPr>
-        <w:rFonts w:ascii="Calibri" w:eastAsiaTheme="minorHAnsi" w:hAnsi="Calibri" w:cstheme="minorHAnsi" w:hint="default"/>
-      </w:rPr>
-    </w:lvl>
-    <w:lvl w:ilvl="1" w:tplc="04070003" w:tentative="1">
-      <w:start w:val="1"/>
-      <w:numFmt w:val="bullet"/>
-      <w:lvlText w:val="o"/>
-      <w:lvlJc w:val="left"/>
-      <w:pPr>
-        <w:ind w:left="1440" w:hanging="360"/>
-      </w:pPr>
-      <w:rPr>
-        <w:rFonts w:ascii="Courier New" w:hAnsi="Courier New" w:cs="Courier New" w:hint="default"/>
-      </w:rPr>
-    </w:lvl>
-    <w:lvl w:ilvl="2" w:tplc="04070005" w:tentative="1">
-      <w:start w:val="1"/>
-      <w:numFmt w:val="bullet"/>
-      <w:lvlText w:val=""/>
-      <w:lvlJc w:val="left"/>
-      <w:pPr>
-        <w:ind w:left="2160" w:hanging="360"/>
-      </w:pPr>
-      <w:rPr>
-        <w:rFonts w:ascii="Wingdings" w:hAnsi="Wingdings" w:hint="default"/>
-      </w:rPr>
-    </w:lvl>
-    <w:lvl w:ilvl="3" w:tplc="04070001" w:tentative="1">
-      <w:start w:val="1"/>
-      <w:numFmt w:val="bullet"/>
-      <w:lvlText w:val=""/>
-      <w:lvlJc w:val="left"/>
-      <w:pPr>
-        <w:ind w:left="2880" w:hanging="360"/>
-      </w:pPr>
-      <w:rPr>
-        <w:rFonts w:ascii="Symbol" w:hAnsi="Symbol" w:hint="default"/>
-      </w:rPr>
-    </w:lvl>
-    <w:lvl w:ilvl="4" w:tplc="04070003" w:tentative="1">
-      <w:start w:val="1"/>
-      <w:numFmt w:val="bullet"/>
-      <w:lvlText w:val="o"/>
-      <w:lvlJc w:val="left"/>
-      <w:pPr>
-        <w:ind w:left="3600" w:hanging="360"/>
-      </w:pPr>
-      <w:rPr>
-        <w:rFonts w:ascii="Courier New" w:hAnsi="Courier New" w:cs="Courier New" w:hint="default"/>
-      </w:rPr>
-    </w:lvl>
-    <w:lvl w:ilvl="5" w:tplc="04070005" w:tentative="1">
-      <w:start w:val="1"/>
-      <w:numFmt w:val="bullet"/>
-      <w:lvlText w:val=""/>
-      <w:lvlJc w:val="left"/>
-      <w:pPr>
-        <w:ind w:left="4320" w:hanging="360"/>
-      </w:pPr>
-      <w:rPr>
-        <w:rFonts w:ascii="Wingdings" w:hAnsi="Wingdings" w:hint="default"/>
-      </w:rPr>
-    </w:lvl>
-    <w:lvl w:ilvl="6" w:tplc="04070001" w:tentative="1">
-      <w:start w:val="1"/>
-      <w:numFmt w:val="bullet"/>
-      <w:lvlText w:val=""/>
-      <w:lvlJc w:val="left"/>
-      <w:pPr>
-        <w:ind w:left="5040" w:hanging="360"/>
-      </w:pPr>
-      <w:rPr>
-        <w:rFonts w:ascii="Symbol" w:hAnsi="Symbol" w:hint="default"/>
-      </w:rPr>
-    </w:lvl>
-    <w:lvl w:ilvl="7" w:tplc="04070003" w:tentative="1">
-      <w:start w:val="1"/>
-      <w:numFmt w:val="bullet"/>
-      <w:lvlText w:val="o"/>
-      <w:lvlJc w:val="left"/>
-      <w:pPr>
-        <w:ind w:left="5760" w:hanging="360"/>
-      </w:pPr>
-      <w:rPr>
-        <w:rFonts w:ascii="Courier New" w:hAnsi="Courier New" w:cs="Courier New" w:hint="default"/>
-      </w:rPr>
-    </w:lvl>
-    <w:lvl w:ilvl="8" w:tplc="04070005" w:tentative="1">
-      <w:start w:val="1"/>
-      <w:numFmt w:val="bullet"/>
-      <w:lvlText w:val=""/>
-      <w:lvlJc w:val="left"/>
-      <w:pPr>
-        <w:ind w:left="6480" w:hanging="360"/>
-      </w:pPr>
-      <w:rPr>
-        <w:rFonts w:ascii="Wingdings" w:hAnsi="Wingdings" w:hint="default"/>
-      </w:rPr>
-    </w:lvl>
-  </w:abstractNum>
-  <w:abstractNum w:abstractNumId="4" w15:restartNumberingAfterBreak="0">
-    <w:nsid w:val="6CCF0142"/>
-    <w:multiLevelType w:val="hybridMultilevel"/>
-    <w:tmpl w:val="B90811F6"/>
-    <w:lvl w:ilvl="0" w:tplc="54908F8E">
-      <w:start w:val="25"/>
-      <w:numFmt w:val="bullet"/>
-      <w:lvlText w:val="-"/>
-      <w:lvlJc w:val="left"/>
-      <w:pPr>
-        <w:ind w:left="720" w:hanging="360"/>
-      </w:pPr>
-      <w:rPr>
-        <w:rFonts w:ascii="Calibri" w:eastAsiaTheme="minorHAnsi" w:hAnsi="Calibri" w:cstheme="minorHAnsi" w:hint="default"/>
-      </w:rPr>
-    </w:lvl>
-    <w:lvl w:ilvl="1" w:tplc="04070003">
-      <w:start w:val="1"/>
-      <w:numFmt w:val="bullet"/>
-      <w:lvlText w:val="o"/>
-      <w:lvlJc w:val="left"/>
-      <w:pPr>
-        <w:ind w:left="1440" w:hanging="360"/>
-      </w:pPr>
-      <w:rPr>
-        <w:rFonts w:ascii="Courier New" w:hAnsi="Courier New" w:cs="Courier New" w:hint="default"/>
-      </w:rPr>
-    </w:lvl>
-    <w:lvl w:ilvl="2" w:tplc="04070005" w:tentative="1">
-      <w:start w:val="1"/>
-      <w:numFmt w:val="bullet"/>
-      <w:lvlText w:val=""/>
-      <w:lvlJc w:val="left"/>
-      <w:pPr>
-        <w:ind w:left="2160" w:hanging="360"/>
-      </w:pPr>
-      <w:rPr>
-        <w:rFonts w:ascii="Wingdings" w:hAnsi="Wingdings" w:hint="default"/>
-      </w:rPr>
-    </w:lvl>
-    <w:lvl w:ilvl="3" w:tplc="04070001" w:tentative="1">
-      <w:start w:val="1"/>
-      <w:numFmt w:val="bullet"/>
-      <w:lvlText w:val=""/>
-      <w:lvlJc w:val="left"/>
-      <w:pPr>
-        <w:ind w:left="2880" w:hanging="360"/>
-      </w:pPr>
-      <w:rPr>
-        <w:rFonts w:ascii="Symbol" w:hAnsi="Symbol" w:hint="default"/>
-      </w:rPr>
-    </w:lvl>
-    <w:lvl w:ilvl="4" w:tplc="04070003" w:tentative="1">
-      <w:start w:val="1"/>
-      <w:numFmt w:val="bullet"/>
-      <w:lvlText w:val="o"/>
-      <w:lvlJc w:val="left"/>
-      <w:pPr>
-        <w:ind w:left="3600" w:hanging="360"/>
-      </w:pPr>
-      <w:rPr>
-        <w:rFonts w:ascii="Courier New" w:hAnsi="Courier New" w:cs="Courier New" w:hint="default"/>
-      </w:rPr>
-    </w:lvl>
-    <w:lvl w:ilvl="5" w:tplc="04070005" w:tentative="1">
-      <w:start w:val="1"/>
-      <w:numFmt w:val="bullet"/>
-      <w:lvlText w:val=""/>
-      <w:lvlJc w:val="left"/>
-      <w:pPr>
-        <w:ind w:left="4320" w:hanging="360"/>
-      </w:pPr>
-      <w:rPr>
-        <w:rFonts w:ascii="Wingdings" w:hAnsi="Wingdings" w:hint="default"/>
-      </w:rPr>
-    </w:lvl>
-    <w:lvl w:ilvl="6" w:tplc="04070001" w:tentative="1">
-      <w:start w:val="1"/>
-      <w:numFmt w:val="bullet"/>
-      <w:lvlText w:val=""/>
-      <w:lvlJc w:val="left"/>
-      <w:pPr>
-        <w:ind w:left="5040" w:hanging="360"/>
-      </w:pPr>
-      <w:rPr>
-        <w:rFonts w:ascii="Symbol" w:hAnsi="Symbol" w:hint="default"/>
-      </w:rPr>
-    </w:lvl>
-    <w:lvl w:ilvl="7" w:tplc="04070003" w:tentative="1">
-      <w:start w:val="1"/>
-      <w:numFmt w:val="bullet"/>
-      <w:lvlText w:val="o"/>
-      <w:lvlJc w:val="left"/>
-      <w:pPr>
-        <w:ind w:left="5760" w:hanging="360"/>
-      </w:pPr>
-      <w:rPr>
-        <w:rFonts w:ascii="Courier New" w:hAnsi="Courier New" w:cs="Courier New" w:hint="default"/>
-      </w:rPr>
-    </w:lvl>
-    <w:lvl w:ilvl="8" w:tplc="04070005" w:tentative="1">
-      <w:start w:val="1"/>
-      <w:numFmt w:val="bullet"/>
-      <w:lvlText w:val=""/>
-      <w:lvlJc w:val="left"/>
-      <w:pPr>
-        <w:ind w:left="6480" w:hanging="360"/>
-      </w:pPr>
-      <w:rPr>
-        <w:rFonts w:ascii="Wingdings" w:hAnsi="Wingdings" w:hint="default"/>
-      </w:rPr>
-    </w:lvl>
-  </w:abstractNum>
-  <w:abstractNum w:abstractNumId="5" w15:restartNumberingAfterBreak="0">
     <w:nsid w:val="6F030D93"/>
     <w:multiLevelType w:val="multilevel"/>
     <w:tmpl w:val="629EBE3A"/>
@@ -6668,19 +6152,13 @@
     <w:abstractNumId w:val="2"/>
   </w:num>
   <w:num w:numId="2">
-    <w:abstractNumId w:val="5"/>
+    <w:abstractNumId w:val="3"/>
   </w:num>
   <w:num w:numId="3">
     <w:abstractNumId w:val="1"/>
   </w:num>
   <w:num w:numId="4">
     <w:abstractNumId w:val="0"/>
-  </w:num>
-  <w:num w:numId="5">
-    <w:abstractNumId w:val="3"/>
-  </w:num>
-  <w:num w:numId="6">
-    <w:abstractNumId w:val="4"/>
   </w:num>
 </w:numbering>
 </file>

</xml_diff>